<commit_message>
Rebuild Finance templates with correct industry content - 25 templates updated/added
</commit_message>
<xml_diff>
--- a/static/templates/Finance_Project_Charter.docx
+++ b/static/templates/Finance_Project_Charter.docx
@@ -8,7 +8,7 @@
         <w:jc w:val="center"/>
       </w:pPr>
       <w:r>
-        <w:t>ARTIFICIAL INTELLIGENCE AND MACHINE LEARNING</w:t>
+        <w:t>FINANCE - CORE BANKING SYSTEM MODERNIZATION</w:t>
         <w:br/>
         <w:t>PROJECT PROPOSAL</w:t>
       </w:r>
@@ -22,7 +22,7 @@
           <w:i/>
           <w:sz w:val="28"/>
         </w:rPr>
-        <w:t>Strategic Initiative for Digital transformation through intelligent automation and predictive analytics</w:t>
+        <w:t>Strategic Initiative for Digital transformation through modern banking operations and transaction processing</w:t>
       </w:r>
     </w:p>
     <w:p>
@@ -33,9 +33,9 @@
         <w:br/>
         <w:t>Document Type: Project Proposal</w:t>
         <w:br/>
-        <w:t>Industry: Finance and Machine Learning</w:t>
+        <w:t>Industry: Banking and Banking Operations</w:t>
         <w:br/>
-        <w:t>Project Type: Finance Implementation</w:t>
+        <w:t>Project Type: Banking Implementation</w:t>
         <w:br/>
         <w:t>Date: July 31, 2025</w:t>
         <w:br/>
@@ -62,7 +62,7 @@
     </w:p>
     <w:p>
       <w:r>
-        <w:t>This project proposal outlines a strategic Finance Implementation initiative for Finance and Machine Learning to achieve Digital transformation through intelligent automation and predictive analytics. The proposed solution addresses critical business challenges while delivering measurable value through Operational efficiency, Predictive maintenance, Customer personalization.</w:t>
+        <w:t>This project proposal outlines a strategic Banking Implementation initiative for Banking and Banking Operations to achieve Digital transformation through modern banking operations and transaction processing. The proposed solution addresses critical business challenges while delivering measurable value through Operational efficiency, Predictive maintenance, Customer personalization.</w:t>
         <w:br/>
         <w:br/>
         <w:t>Key Benefits:</w:t>
@@ -101,21 +101,21 @@
     <w:p>
       <w:r>
         <w:br/>
-        <w:t>Project Name: Finance and Machine Learning Implementation Initiative</w:t>
+        <w:t>Project Name: Banking and Banking Operations Implementation Initiative</w:t>
         <w:br/>
-        <w:t>Project Type: Finance Implementation</w:t>
+        <w:t>Project Type: Banking Implementation</w:t>
         <w:br/>
-        <w:t>Industry Focus: Finance and Machine Learning</w:t>
+        <w:t>Industry Focus: Banking and Banking Operations</w:t>
         <w:br/>
         <w:br/>
         <w:t>Business Context:</w:t>
         <w:br/>
-        <w:t>Digital transformation through intelligent automation and predictive analytics</w:t>
+        <w:t>Digital transformation through modern banking operations and transaction processing</w:t>
         <w:br/>
         <w:br/>
         <w:t>Strategic Alignment:</w:t>
         <w:br/>
-        <w:t>This project directly supports organizational strategic objectives by addressing critical business challenges and enabling competitive differentiation through Finance Implementation capabilities.</w:t>
+        <w:t>This project directly supports organizational strategic objectives by addressing critical business challenges and enabling competitive differentiation through Banking Implementation capabilities.</w:t>
         <w:br/>
         <w:br/>
         <w:t>Key Stakeholders:</w:t>
@@ -160,7 +160,7 @@
         <w:br/>
         <w:t>Proposed Solution:</w:t>
         <w:br/>
-        <w:t>Implementation of comprehensive Finance Implementation solution leveraging industry-leading technologies and best practices to address current challenges and enable future growth.</w:t>
+        <w:t>Implementation of comprehensive Banking Implementation solution leveraging industry-leading technologies and best practices to address current challenges and enable future growth.</w:t>
         <w:br/>
         <w:br/>
         <w:t>Technology Components:</w:t>
@@ -469,6 +469,8 @@
       </w:r>
     </w:p>
     <w:sectPr>
+      <w:headerReference w:type="default" r:id="rId9"/>
+      <w:footerReference w:type="default" r:id="rId10"/>
       <w:pgSz w:w="12240" w:h="15840"/>
       <w:pgMar w:top="1440" w:right="1800" w:bottom="1440" w:left="1800" w:header="720" w:footer="720" w:gutter="0"/>
       <w:cols w:space="720"/>
@@ -476,6 +478,26 @@
     </w:sectPr>
   </w:body>
 </w:document>
+</file>
+
+<file path=word/footer1.xml><?xml version="1.0" encoding="utf-8"?>
+<w:ftr xmlns:m="http://schemas.openxmlformats.org/officeDocument/2006/math" xmlns:mc="http://schemas.openxmlformats.org/markup-compatibility/2006" xmlns:mo="http://schemas.microsoft.com/office/mac/office/2008/main" xmlns:mv="urn:schemas-microsoft-com:mac:vml" xmlns:o="urn:schemas-microsoft-com:office:office" xmlns:r="http://schemas.openxmlformats.org/officeDocument/2006/relationships" xmlns:v="urn:schemas-microsoft-com:vml" xmlns:w10="urn:schemas-microsoft-com:office:word" xmlns:w14="http://schemas.microsoft.com/office/word/2010/wordml" xmlns:w="http://schemas.openxmlformats.org/wordprocessingml/2006/main" xmlns:wne="http://schemas.microsoft.com/office/word/2006/wordml" xmlns:wp14="http://schemas.microsoft.com/office/word/2010/wordprocessingDrawing" xmlns:wp="http://schemas.openxmlformats.org/drawingml/2006/wordprocessingDrawing" xmlns:wpc="http://schemas.microsoft.com/office/word/2010/wordprocessingCanvas" xmlns:wpg="http://schemas.microsoft.com/office/word/2010/wordprocessingGroup" xmlns:wpi="http://schemas.microsoft.com/office/word/2010/wordprocessingInk" xmlns:wps="http://schemas.microsoft.com/office/word/2010/wordprocessingShape" mc:Ignorable="w14 wp14">
+  <w:p>
+    <w:pPr>
+      <w:pStyle w:val="Footer"/>
+    </w:pPr>
+  </w:p>
+</w:ftr>
+</file>
+
+<file path=word/header1.xml><?xml version="1.0" encoding="utf-8"?>
+<w:hdr xmlns:m="http://schemas.openxmlformats.org/officeDocument/2006/math" xmlns:mc="http://schemas.openxmlformats.org/markup-compatibility/2006" xmlns:mo="http://schemas.microsoft.com/office/mac/office/2008/main" xmlns:mv="urn:schemas-microsoft-com:mac:vml" xmlns:o="urn:schemas-microsoft-com:office:office" xmlns:r="http://schemas.openxmlformats.org/officeDocument/2006/relationships" xmlns:v="urn:schemas-microsoft-com:vml" xmlns:w10="urn:schemas-microsoft-com:office:word" xmlns:w14="http://schemas.microsoft.com/office/word/2010/wordml" xmlns:w="http://schemas.openxmlformats.org/wordprocessingml/2006/main" xmlns:wne="http://schemas.microsoft.com/office/word/2006/wordml" xmlns:wp14="http://schemas.microsoft.com/office/word/2010/wordprocessingDrawing" xmlns:wp="http://schemas.openxmlformats.org/drawingml/2006/wordprocessingDrawing" xmlns:wpc="http://schemas.microsoft.com/office/word/2010/wordprocessingCanvas" xmlns:wpg="http://schemas.microsoft.com/office/word/2010/wordprocessingGroup" xmlns:wpi="http://schemas.microsoft.com/office/word/2010/wordprocessingInk" xmlns:wps="http://schemas.microsoft.com/office/word/2010/wordprocessingShape" mc:Ignorable="w14 wp14">
+  <w:p>
+    <w:pPr>
+      <w:pStyle w:val="Header"/>
+    </w:pPr>
+  </w:p>
+</w:hdr>
 </file>
 
 <file path=word/numbering.xml><?xml version="1.0" encoding="utf-8"?>

</xml_diff>